<commit_message>
Edit Notebook 4 & remove node_modules
</commit_message>
<xml_diff>
--- a/Notebook 4 - EJS.docx
+++ b/Notebook 4 - EJS.docx
@@ -215,10 +215,7 @@
       <w:bookmarkStart w:id="7" w:name="_lvhm453gk0qc" w:colFirst="0" w:colLast="0"/>
       <w:bookmarkEnd w:id="7"/>
       <w:r>
-        <w:t>Creati</w:t>
-      </w:r>
-      <w:r>
-        <w:t>ng an EJS template file</w:t>
+        <w:t>Creating an EJS template file</w:t>
       </w:r>
     </w:p>
     <w:p>
@@ -320,10 +317,7 @@
         </w:numPr>
       </w:pPr>
       <w:r>
-        <w:t>Insert this code to make a b</w:t>
-      </w:r>
-      <w:r>
-        <w:t>asic EJS file:</w:t>
+        <w:t>Insert this code to make a basic EJS file:</w:t>
       </w:r>
     </w:p>
     <w:p>
@@ -413,7 +407,12 @@
       </w:r>
       <w:proofErr w:type="spellEnd"/>
       <w:r>
-        <w:t xml:space="preserve"> -%&gt;</w:t>
+        <w:t xml:space="preserve"> </w:t>
+      </w:r>
+      <w:bookmarkStart w:id="15" w:name="_GoBack"/>
+      <w:bookmarkEnd w:id="15"/>
+      <w:r>
+        <w:t>%&gt;</w:t>
       </w:r>
     </w:p>
     <w:p>
@@ -428,8 +427,8 @@
       <w:pPr>
         <w:pStyle w:val="Heading1"/>
       </w:pPr>
-      <w:bookmarkStart w:id="15" w:name="_v5rdmgpxx66p" w:colFirst="0" w:colLast="0"/>
-      <w:bookmarkEnd w:id="15"/>
+      <w:bookmarkStart w:id="16" w:name="_v5rdmgpxx66p" w:colFirst="0" w:colLast="0"/>
+      <w:bookmarkEnd w:id="16"/>
       <w:r>
         <w:t>Sending data to an EJS template</w:t>
       </w:r>
@@ -468,20 +467,15 @@
       <w:pPr>
         <w:pStyle w:val="Heading3"/>
       </w:pPr>
-      <w:bookmarkStart w:id="16" w:name="_kkb7cgio71x1" w:colFirst="0" w:colLast="0"/>
-      <w:bookmarkEnd w:id="16"/>
+      <w:bookmarkStart w:id="17" w:name="_kkb7cgio71x1" w:colFirst="0" w:colLast="0"/>
+      <w:bookmarkEnd w:id="17"/>
       <w:proofErr w:type="spellStart"/>
       <w:r>
         <w:t>res.render</w:t>
       </w:r>
       <w:proofErr w:type="spellEnd"/>
       <w:r>
-        <w:t>('[[E</w:t>
-      </w:r>
-      <w:bookmarkStart w:id="17" w:name="_GoBack"/>
-      <w:bookmarkEnd w:id="17"/>
-      <w:r>
-        <w:t>JS file name, for example “index”]]', {</w:t>
+        <w:t>('[[EJS file name, for example “index”]]', {</w:t>
       </w:r>
     </w:p>
     <w:p>

</xml_diff>